<commit_message>
Arreglando modelo con Caja
</commit_message>
<xml_diff>
--- a/202111Avance03PabloBenedix.docx
+++ b/202111Avance03PabloBenedix.docx
@@ -11749,9 +11749,9 @@
           <w:noProof/>
         </w:rPr>
         <w:drawing>
-          <wp:inline distT="0" distB="0" distL="0" distR="0" wp14:anchorId="29B2A920" wp14:editId="6C113623">
-            <wp:extent cx="6406911" cy="3762375"/>
-            <wp:effectExtent l="0" t="0" r="0" b="0"/>
+          <wp:inline distT="0" distB="0" distL="0" distR="0" wp14:anchorId="29B2A920" wp14:editId="589BF91E">
+            <wp:extent cx="6342030" cy="3724275"/>
+            <wp:effectExtent l="0" t="0" r="1905" b="0"/>
             <wp:docPr id="3" name="Imagen 3"/>
             <wp:cNvGraphicFramePr>
               <a:graphicFrameLocks xmlns:a="http://schemas.openxmlformats.org/drawingml/2006/main" noChangeAspect="1"/>
@@ -11772,7 +11772,7 @@
                   <pic:spPr>
                     <a:xfrm>
                       <a:off x="0" y="0"/>
-                      <a:ext cx="6414945" cy="3767093"/>
+                      <a:ext cx="6364741" cy="3737612"/>
                     </a:xfrm>
                     <a:prstGeom prst="rect">
                       <a:avLst/>
@@ -11787,29 +11787,52 @@
     </w:p>
     <w:p>
       <w:pPr>
-        <w:rPr>
-          <w:lang w:val="es-PY"/>
-        </w:rPr>
-      </w:pPr>
-    </w:p>
-    <w:p>
-      <w:pPr>
-        <w:shd w:val="clear" w:color="auto" w:fill="FFFFFF"/>
-        <w:spacing w:after="0" w:line="240" w:lineRule="auto"/>
-        <w:rPr>
-          <w:rFonts w:eastAsia="Times New Roman" w:cs="Arial"/>
-          <w:color w:val="00B050"/>
-          <w:szCs w:val="24"/>
-          <w:lang w:val="es-PY" w:eastAsia="es-VE"/>
-        </w:rPr>
-      </w:pPr>
-    </w:p>
-    <w:p>
-      <w:pPr>
-        <w:rPr>
-          <w:lang w:val="es-PY"/>
-        </w:rPr>
-      </w:pPr>
+        <w:jc w:val="center"/>
+        <w:rPr>
+          <w:lang w:val="es-PY"/>
+        </w:rPr>
+      </w:pPr>
+      <w:r>
+        <w:rPr>
+          <w:noProof/>
+        </w:rPr>
+        <w:lastRenderedPageBreak/>
+        <w:drawing>
+          <wp:inline distT="0" distB="0" distL="0" distR="0" wp14:anchorId="7DFB1C86" wp14:editId="13377AA6">
+            <wp:extent cx="5038725" cy="4298268"/>
+            <wp:effectExtent l="0" t="0" r="0" b="7620"/>
+            <wp:docPr id="6" name="Imagen 6"/>
+            <wp:cNvGraphicFramePr>
+              <a:graphicFrameLocks xmlns:a="http://schemas.openxmlformats.org/drawingml/2006/main" noChangeAspect="1"/>
+            </wp:cNvGraphicFramePr>
+            <a:graphic xmlns:a="http://schemas.openxmlformats.org/drawingml/2006/main">
+              <a:graphicData uri="http://schemas.openxmlformats.org/drawingml/2006/picture">
+                <pic:pic xmlns:pic="http://schemas.openxmlformats.org/drawingml/2006/picture">
+                  <pic:nvPicPr>
+                    <pic:cNvPr id="1" name=""/>
+                    <pic:cNvPicPr/>
+                  </pic:nvPicPr>
+                  <pic:blipFill>
+                    <a:blip r:embed="rId12"/>
+                    <a:stretch>
+                      <a:fillRect/>
+                    </a:stretch>
+                  </pic:blipFill>
+                  <pic:spPr>
+                    <a:xfrm>
+                      <a:off x="0" y="0"/>
+                      <a:ext cx="5054217" cy="4311484"/>
+                    </a:xfrm>
+                    <a:prstGeom prst="rect">
+                      <a:avLst/>
+                    </a:prstGeom>
+                  </pic:spPr>
+                </pic:pic>
+              </a:graphicData>
+            </a:graphic>
+          </wp:inline>
+        </w:drawing>
+      </w:r>
     </w:p>
     <w:p>
       <w:pPr>
@@ -11834,8 +11857,8 @@
     </w:p>
     <w:p/>
     <w:sectPr>
-      <w:headerReference w:type="default" r:id="rId12"/>
-      <w:footerReference w:type="default" r:id="rId13"/>
+      <w:headerReference w:type="default" r:id="rId13"/>
+      <w:footerReference w:type="default" r:id="rId14"/>
       <w:pgSz w:w="12240" w:h="15840"/>
       <w:pgMar w:top="1985" w:right="1701" w:bottom="1418" w:left="1701" w:header="709" w:footer="709" w:gutter="0"/>
       <w:pgNumType w:start="0"/>

</xml_diff>